<commit_message>
#Bug Fix - addGroup validation, comments
</commit_message>
<xml_diff>
--- a/dokumentacia/OWD_Documentation.docx
+++ b/dokumentacia/OWD_Documentation.docx
@@ -92,7 +92,14 @@
               <w:i/>
               <w:iCs/>
             </w:rPr>
-            <w:t>ývoj aplikácií pre mobilné zariadenie</w:t>
+            <w:t>ývoj aplikácií pre mobilné zariadeni</w:t>
+          </w:r>
+          <w:r>
+            <w:rPr>
+              <w:i/>
+              <w:iCs/>
+            </w:rPr>
+            <w:t>a</w:t>
           </w:r>
         </w:sdtContent>
       </w:sdt>
@@ -608,13 +615,7 @@
         <w:pStyle w:val="SPtext"/>
       </w:pPr>
       <w:r>
-        <w:t>Splitwise: Znám</w:t>
-      </w:r>
-      <w:r>
-        <w:t>a</w:t>
-      </w:r>
-      <w:r>
-        <w:t xml:space="preserve"> pre svoje jednoduché rozhranie a schopnosť sledovať účty a dlhy. Podporuje viaceré meny a ponúka funkcie ako emailové pripomienky pre platby.</w:t>
+        <w:t>Splitwise: Známa pre svoje jednoduché rozhranie a schopnosť sledovať účty a dlhy. Podporuje viaceré meny a ponúka funkcie ako emailové pripomienky pre platby.</w:t>
       </w:r>
     </w:p>
     <w:p>
@@ -623,10 +624,7 @@
       </w:pPr>
       <w:r>
         <w:lastRenderedPageBreak/>
-        <w:t>Moja</w:t>
-      </w:r>
-      <w:r>
-        <w:t xml:space="preserve"> aplikácia: Zameriava sa na detailný prehľad každého výdavku vrátane grafického zobrazenia zostatkov a dlhov, čo môže poskytnúť viac vizuálne a intuitívne pochopenie skupinových financií.</w:t>
+        <w:t>Moja aplikácia: Zameriava sa na detailný prehľad každého výdavku vrátane grafického zobrazenia zostatkov a dlhov, čo môže poskytnúť viac vizuálne a intuitívne pochopenie skupinových financií.</w:t>
       </w:r>
     </w:p>
     <w:p>
@@ -676,19 +674,7 @@
         <w:t>OWD</w:t>
       </w:r>
       <w:r>
-        <w:t>: Zahŕňa grafický prehľad zostatkov a integrované rozbaľovacie menu na kartách výdavkov pre akcie ako odstránenie, čo</w:t>
-      </w:r>
-      <w:r>
-        <w:t xml:space="preserve"> </w:t>
-      </w:r>
-      <w:r>
-        <w:t>zjednoduš</w:t>
-      </w:r>
-      <w:r>
-        <w:t>uje</w:t>
-      </w:r>
-      <w:r>
-        <w:t xml:space="preserve"> správu výdavkov priamo v aplikácii.</w:t>
+        <w:t>: Zahŕňa grafický prehľad zostatkov a integrované rozbaľovacie menu na kartách výdavkov pre akcie ako odstránenie, čo zjednodušuje správu výdavkov priamo v aplikácii.</w:t>
       </w:r>
     </w:p>
     <w:p>
@@ -1074,16 +1060,7 @@
         <w:pStyle w:val="SPtext"/>
       </w:pPr>
       <w:r>
-        <w:t>OWD</w:t>
-      </w:r>
-      <w:r>
-        <w:t xml:space="preserve"> umožňuje používateľom</w:t>
-      </w:r>
-      <w:r>
-        <w:t xml:space="preserve"> </w:t>
-      </w:r>
-      <w:r>
-        <w:t>spravovať výdavky v skupine. Používatelia môžu vytvárať skupiny, pridávať členov, pridávať výdavky a zobrazovať zostatky medzi členmi skupiny.</w:t>
+        <w:t>OWD umožňuje používateľom spravovať výdavky v skupine. Používatelia môžu vytvárať skupiny, pridávať členov, pridávať výdavky a zobrazovať zostatky medzi členmi skupiny.</w:t>
       </w:r>
     </w:p>
     <w:p>
@@ -1425,13 +1402,7 @@
         </w:numPr>
       </w:pPr>
       <w:r>
-        <w:t>Používateľ klepne na tlačidlo "Viac" (</w:t>
-      </w:r>
-      <w:r>
-        <w:t>dropdown</w:t>
-      </w:r>
-      <w:r>
-        <w:t xml:space="preserve"> menu).</w:t>
+        <w:t>Používateľ klepne na tlačidlo "Viac" (dropdown menu).</w:t>
       </w:r>
     </w:p>
     <w:p>
@@ -1443,13 +1414,7 @@
         </w:numPr>
       </w:pPr>
       <w:r>
-        <w:t>Používateľ vyberie položku "</w:t>
-      </w:r>
-      <w:r>
-        <w:t>Delete epxpense</w:t>
-      </w:r>
-      <w:r>
-        <w:t>".</w:t>
+        <w:t>Používateľ vyberie položku "Delete epxpense".</w:t>
       </w:r>
     </w:p>
     <w:p>
@@ -1567,13 +1532,7 @@
         <w:pStyle w:val="SPtext"/>
       </w:pPr>
       <w:r>
-        <w:t>Navigácia v aplikácii je implementovaná pomocou knižnice Jetpack Navigation, ktorá poskytuje jednoduchý a deklaratívny spôsob navigácie medzi rôznymi obrazovkami (destináciami) v</w:t>
-      </w:r>
-      <w:r>
-        <w:t xml:space="preserve"> </w:t>
-      </w:r>
-      <w:r>
-        <w:t>aplikácii.</w:t>
+        <w:t>Navigácia v aplikácii je implementovaná pomocou knižnice Jetpack Navigation, ktorá poskytuje jednoduchý a deklaratívny spôsob navigácie medzi rôznymi obrazovkami (destináciami) v aplikácii.</w:t>
       </w:r>
     </w:p>
     <w:p>
@@ -1608,14 +1567,7 @@
           <w:rStyle w:val="HTMLCode"/>
           <w:rFonts w:eastAsiaTheme="minorHAnsi"/>
         </w:rPr>
-        <w:t>OWDN</w:t>
-      </w:r>
-      <w:r>
-        <w:rPr>
-          <w:rStyle w:val="HTMLCode"/>
-          <w:rFonts w:eastAsiaTheme="minorHAnsi"/>
-        </w:rPr>
-        <w:t>avGraph.kt</w:t>
+        <w:t>OWDNavGraph.kt</w:t>
       </w:r>
       <w:r>
         <w:t>. Každá destinácia má svoj vlastný cieľový kód (route), ktorý slúži na navigáciu na danú destináciu.</w:t>
@@ -1646,6 +1598,9 @@
         <w:pStyle w:val="SPtext"/>
       </w:pPr>
       <w:r>
+        <w:rPr>
+          <w:noProof/>
+        </w:rPr>
         <w:lastRenderedPageBreak/>
         <w:drawing>
           <wp:anchor distT="0" distB="0" distL="114300" distR="114300" simplePos="0" relativeHeight="251664384" behindDoc="0" locked="0" layoutInCell="1" allowOverlap="1" wp14:anchorId="4802AB6F" wp14:editId="38C0B41A">
@@ -1704,40 +1659,14 @@
         </w:drawing>
       </w:r>
       <w:r>
-        <w:t>T</w:t>
-      </w:r>
-      <w:r>
-        <w:t>ento</w:t>
-      </w:r>
-      <w:r>
-        <w:t xml:space="preserve"> komponent spracováva navigáciu v aplikácii pomocou Jetpack Navigation. Je definovan</w:t>
-      </w:r>
-      <w:r>
-        <w:t>ý</w:t>
-      </w:r>
-      <w:r>
-        <w:t xml:space="preserve"> v súbore </w:t>
+        <w:t xml:space="preserve">Tento komponent spracováva navigáciu v aplikácii pomocou Jetpack Navigation. Je definovaný v súbore </w:t>
       </w:r>
       <w:r>
         <w:rPr>
           <w:rStyle w:val="HTMLCode"/>
           <w:rFonts w:eastAsiaTheme="minorHAnsi"/>
         </w:rPr>
-        <w:t>O</w:t>
-      </w:r>
-      <w:r>
-        <w:rPr>
-          <w:rStyle w:val="HTMLCode"/>
-          <w:rFonts w:eastAsiaTheme="minorHAnsi"/>
-        </w:rPr>
-        <w:t>WDNavGraph</w:t>
-      </w:r>
-      <w:r>
-        <w:rPr>
-          <w:rStyle w:val="HTMLCode"/>
-          <w:rFonts w:eastAsiaTheme="minorHAnsi"/>
-        </w:rPr>
-        <w:t>.kt</w:t>
+        <w:t>OWDNavGraph.kt</w:t>
       </w:r>
       <w:r>
         <w:t xml:space="preserve">. Vnútri </w:t>
@@ -2010,6 +1939,9 @@
         </w:numPr>
       </w:pPr>
       <w:r>
+        <w:rPr>
+          <w:noProof/>
+        </w:rPr>
         <w:drawing>
           <wp:anchor distT="0" distB="0" distL="114300" distR="114300" simplePos="0" relativeHeight="251672576" behindDoc="0" locked="0" layoutInCell="1" allowOverlap="1" wp14:anchorId="78A40C2F" wp14:editId="563B72DB">
             <wp:simplePos x="0" y="0"/>
@@ -2196,13 +2128,7 @@
         <w:t>itáre</w:t>
       </w:r>
       <w:r>
-        <w:t>: Boli vytvorené repozitár</w:t>
-      </w:r>
-      <w:r>
-        <w:t>ové</w:t>
-      </w:r>
-      <w:r>
-        <w:t xml:space="preserve"> triedy, ktoré poskytovali prístup k databáze a vykonávali operácie nad entitami pomocou príslušných DAO tried.</w:t>
+        <w:t>: Boli vytvorené repozitárové triedy, ktoré poskytovali prístup k databáze a vykonávali operácie nad entitami pomocou príslušných DAO tried.</w:t>
       </w:r>
     </w:p>
     <w:p>
@@ -2276,17 +2202,17 @@
         <w:t>Flow</w:t>
       </w:r>
       <w:r>
-        <w:t>, ktoré umožňovali efektívne spravovať operácie</w:t>
-      </w:r>
-      <w:r>
-        <w:t>.</w:t>
-      </w:r>
-    </w:p>
-    <w:p>
-      <w:pPr>
-        <w:pStyle w:val="SPtext"/>
-      </w:pPr>
-      <w:r>
+        <w:t>, ktoré umožňovali efektívne spravovať operácie.</w:t>
+      </w:r>
+    </w:p>
+    <w:p>
+      <w:pPr>
+        <w:pStyle w:val="SPtext"/>
+      </w:pPr>
+      <w:r>
+        <w:rPr>
+          <w:noProof/>
+        </w:rPr>
         <w:drawing>
           <wp:anchor distT="0" distB="0" distL="114300" distR="114300" simplePos="0" relativeHeight="251671552" behindDoc="0" locked="0" layoutInCell="1" allowOverlap="1" wp14:anchorId="27490A0C" wp14:editId="3D96EDBE">
             <wp:simplePos x="0" y="0"/>
@@ -2356,6 +2282,9 @@
         <w:jc w:val="left"/>
       </w:pPr>
       <w:r>
+        <w:rPr>
+          <w:noProof/>
+        </w:rPr>
         <w:lastRenderedPageBreak/>
         <w:drawing>
           <wp:inline distT="0" distB="0" distL="0" distR="0" wp14:anchorId="0EDE8003" wp14:editId="7C969542">
@@ -2413,6 +2342,9 @@
         <w:pStyle w:val="SPpopisobrazku"/>
       </w:pPr>
       <w:r>
+        <w:rPr>
+          <w:noProof/>
+        </w:rPr>
         <w:drawing>
           <wp:inline distT="0" distB="0" distL="0" distR="0" wp14:anchorId="0ACAC937" wp14:editId="34563597">
             <wp:extent cx="4363059" cy="2353003"/>
@@ -2588,13 +2520,7 @@
         <w:pStyle w:val="SPtext"/>
       </w:pPr>
       <w:r>
-        <w:t xml:space="preserve">Implementácia repozitárov bola zameraná na oddelenie </w:t>
-      </w:r>
-      <w:r>
-        <w:t>business</w:t>
-      </w:r>
-      <w:r>
-        <w:t xml:space="preserve"> logiky a prístupu k dátam od ostatných častí aplikácie, čo zlepšilo modularitu a prehľadnosť kódu.</w:t>
+        <w:t>Implementácia repozitárov bola zameraná na oddelenie business logiky a prístupu k dátam od ostatných častí aplikácie, čo zlepšilo modularitu a prehľadnosť kódu.</w:t>
       </w:r>
     </w:p>
     <w:p>
@@ -2602,6 +2528,9 @@
         <w:pStyle w:val="SPpopisobrazku"/>
       </w:pPr>
       <w:r>
+        <w:rPr>
+          <w:noProof/>
+        </w:rPr>
         <w:drawing>
           <wp:anchor distT="0" distB="0" distL="114300" distR="114300" simplePos="0" relativeHeight="251674624" behindDoc="0" locked="0" layoutInCell="1" allowOverlap="1" wp14:anchorId="4FB7266B" wp14:editId="78B192EC">
             <wp:simplePos x="0" y="0"/>
@@ -2661,6 +2590,9 @@
         <w:pStyle w:val="SPpopisobrazku"/>
       </w:pPr>
       <w:r>
+        <w:rPr>
+          <w:noProof/>
+        </w:rPr>
         <w:lastRenderedPageBreak/>
         <w:drawing>
           <wp:anchor distT="0" distB="0" distL="114300" distR="114300" simplePos="0" relativeHeight="251670528" behindDoc="0" locked="0" layoutInCell="1" allowOverlap="1" wp14:anchorId="0BBA8F36" wp14:editId="1AF80E2C">
@@ -3141,6 +3073,9 @@
         <w:pStyle w:val="SPpopisobrazku"/>
       </w:pPr>
       <w:r>
+        <w:rPr>
+          <w:noProof/>
+        </w:rPr>
         <w:drawing>
           <wp:inline distT="0" distB="0" distL="0" distR="0" wp14:anchorId="20391C86" wp14:editId="3E110D5B">
             <wp:extent cx="5760720" cy="3205480"/>
@@ -3300,25 +3235,7 @@
         <w:t>Inicializácia grafu v užívateľskom rozhraní</w:t>
       </w:r>
       <w:r>
-        <w:t>: V užívateľskom rozhraní, kde mal byť zobrazený graf, bol pridan</w:t>
-      </w:r>
-      <w:r>
-        <w:t>ý</w:t>
-      </w:r>
-      <w:r>
-        <w:t xml:space="preserve"> komponent YCharts graf. </w:t>
-      </w:r>
-      <w:r>
-        <w:t>Tento</w:t>
-      </w:r>
-      <w:r>
-        <w:t xml:space="preserve"> komponent bol inicializovan</w:t>
-      </w:r>
-      <w:r>
-        <w:t>ý</w:t>
-      </w:r>
-      <w:r>
-        <w:t xml:space="preserve"> s potrebnými parametrami, ako sú dáta pre graf, typ grafu, formátovanie a iné vlastnosti.</w:t>
+        <w:t>: V užívateľskom rozhraní, kde mal byť zobrazený graf, bol pridaný komponent YCharts graf. Tento komponent bol inicializovaný s potrebnými parametrami, ako sú dáta pre graf, typ grafu, formátovanie a iné vlastnosti.</w:t>
       </w:r>
     </w:p>
     <w:p>
@@ -3330,6 +3247,9 @@
         </w:numPr>
       </w:pPr>
       <w:r>
+        <w:rPr>
+          <w:noProof/>
+        </w:rPr>
         <w:drawing>
           <wp:anchor distT="0" distB="0" distL="114300" distR="114300" simplePos="0" relativeHeight="251673600" behindDoc="0" locked="0" layoutInCell="1" allowOverlap="1" wp14:anchorId="3E0E9FBC" wp14:editId="1AAE3DC7">
             <wp:simplePos x="0" y="0"/>
@@ -3684,7 +3604,7 @@
       </w:sdtPr>
       <w:sdtContent>
         <w:r>
-          <w:t>Vývoj aplikácií pre mobilné zariadenie</w:t>
+          <w:t>Vývoj aplikácií pre mobilné zariadenia</w:t>
         </w:r>
       </w:sdtContent>
     </w:sdt>
@@ -6586,6 +6506,7 @@
   <w:style w:type="character" w:default="1" w:styleId="DefaultParagraphFont">
     <w:name w:val="Default Paragraph Font"/>
     <w:uiPriority w:val="1"/>
+    <w:semiHidden/>
     <w:unhideWhenUsed/>
   </w:style>
   <w:style w:type="table" w:default="1" w:styleId="TableNormal">
@@ -7116,9 +7037,11 @@
   </w:compat>
   <w:rsids>
     <w:rsidRoot w:val="00FE1321"/>
+    <w:rsid w:val="000171AC"/>
     <w:rsid w:val="001140F2"/>
     <w:rsid w:val="00543374"/>
     <w:rsid w:val="00613B7C"/>
+    <w:rsid w:val="007A6091"/>
     <w:rsid w:val="00A57384"/>
     <w:rsid w:val="00D81DF9"/>
     <w:rsid w:val="00ED2786"/>
@@ -7901,6 +7824,21 @@
 </file>
 
 <file path=customXml/item1.xml><?xml version="1.0" encoding="utf-8"?>
+<p:properties xmlns:p="http://schemas.microsoft.com/office/2006/metadata/properties" xmlns:xsi="http://www.w3.org/2001/XMLSchema-instance" xmlns:pc="http://schemas.microsoft.com/office/infopath/2007/PartnerControls">
+  <documentManagement/>
+</p:properties>
+</file>
+
+<file path=customXml/item2.xml><?xml version="1.0" encoding="utf-8"?>
+<?mso-contentType ?>
+<FormTemplates xmlns="http://schemas.microsoft.com/sharepoint/v3/contenttype/forms">
+  <Display>DocumentLibraryForm</Display>
+  <Edit>DocumentLibraryForm</Edit>
+  <New>DocumentLibraryForm</New>
+</FormTemplates>
+</file>
+
+<file path=customXml/item3.xml><?xml version="1.0" encoding="utf-8"?>
 <ct:contentTypeSchema xmlns:ct="http://schemas.microsoft.com/office/2006/metadata/contentType" xmlns:ma="http://schemas.microsoft.com/office/2006/metadata/properties/metaAttributes" ct:_="" ma:_="" ma:contentTypeName="Dokument" ma:contentTypeID="0x010100165ACED075BE4347839E485EE53DB3E2" ma:contentTypeVersion="0" ma:contentTypeDescription="Umožňuje vytvoriť nový dokument." ma:contentTypeScope="" ma:versionID="5a833accba57931022354d55c02b375a">
   <xsd:schema xmlns:xsd="http://www.w3.org/2001/XMLSchema" xmlns:xs="http://www.w3.org/2001/XMLSchema" xmlns:p="http://schemas.microsoft.com/office/2006/metadata/properties" targetNamespace="http://schemas.microsoft.com/office/2006/metadata/properties" ma:root="true" ma:fieldsID="57a6a526d616f52544c0cf48efe0a59b">
     <xsd:element name="properties">
@@ -8014,32 +7952,10 @@
 </ct:contentTypeSchema>
 </file>
 
-<file path=customXml/item2.xml><?xml version="1.0" encoding="utf-8"?>
-<?mso-contentType ?>
-<FormTemplates xmlns="http://schemas.microsoft.com/sharepoint/v3/contenttype/forms">
-  <Display>DocumentLibraryForm</Display>
-  <Edit>DocumentLibraryForm</Edit>
-  <New>DocumentLibraryForm</New>
-</FormTemplates>
-</file>
-
-<file path=customXml/item3.xml><?xml version="1.0" encoding="utf-8"?>
-<p:properties xmlns:p="http://schemas.microsoft.com/office/2006/metadata/properties" xmlns:xsi="http://www.w3.org/2001/XMLSchema-instance" xmlns:pc="http://schemas.microsoft.com/office/infopath/2007/PartnerControls">
-  <documentManagement/>
-</p:properties>
-</file>
-
 <file path=customXml/itemProps1.xml><?xml version="1.0" encoding="utf-8"?>
-<ds:datastoreItem xmlns:ds="http://schemas.openxmlformats.org/officeDocument/2006/customXml" ds:itemID="{A13D736C-7169-4236-B950-AEB4AC8C9E60}">
+<ds:datastoreItem xmlns:ds="http://schemas.openxmlformats.org/officeDocument/2006/customXml" ds:itemID="{36F54F71-B1E1-4CE2-A3E2-C3573FB17F17}">
   <ds:schemaRefs>
-    <ds:schemaRef ds:uri="http://schemas.microsoft.com/office/2006/metadata/contentType"/>
-    <ds:schemaRef ds:uri="http://schemas.microsoft.com/office/2006/metadata/properties/metaAttributes"/>
-    <ds:schemaRef ds:uri="http://www.w3.org/2001/XMLSchema"/>
     <ds:schemaRef ds:uri="http://schemas.microsoft.com/office/2006/metadata/properties"/>
-    <ds:schemaRef ds:uri="http://schemas.openxmlformats.org/package/2006/metadata/core-properties"/>
-    <ds:schemaRef ds:uri="http://purl.org/dc/elements/1.1/"/>
-    <ds:schemaRef ds:uri="http://purl.org/dc/terms/"/>
-    <ds:schemaRef ds:uri="http://schemas.microsoft.com/internal/obd"/>
     <ds:schemaRef ds:uri="http://schemas.microsoft.com/office/infopath/2007/PartnerControls"/>
   </ds:schemaRefs>
 </ds:datastoreItem>
@@ -8054,9 +7970,16 @@
 </file>
 
 <file path=customXml/itemProps3.xml><?xml version="1.0" encoding="utf-8"?>
-<ds:datastoreItem xmlns:ds="http://schemas.openxmlformats.org/officeDocument/2006/customXml" ds:itemID="{36F54F71-B1E1-4CE2-A3E2-C3573FB17F17}">
+<ds:datastoreItem xmlns:ds="http://schemas.openxmlformats.org/officeDocument/2006/customXml" ds:itemID="{A13D736C-7169-4236-B950-AEB4AC8C9E60}">
   <ds:schemaRefs>
+    <ds:schemaRef ds:uri="http://schemas.microsoft.com/office/2006/metadata/contentType"/>
+    <ds:schemaRef ds:uri="http://schemas.microsoft.com/office/2006/metadata/properties/metaAttributes"/>
+    <ds:schemaRef ds:uri="http://www.w3.org/2001/XMLSchema"/>
     <ds:schemaRef ds:uri="http://schemas.microsoft.com/office/2006/metadata/properties"/>
+    <ds:schemaRef ds:uri="http://schemas.openxmlformats.org/package/2006/metadata/core-properties"/>
+    <ds:schemaRef ds:uri="http://purl.org/dc/elements/1.1/"/>
+    <ds:schemaRef ds:uri="http://purl.org/dc/terms/"/>
+    <ds:schemaRef ds:uri="http://schemas.microsoft.com/internal/obd"/>
     <ds:schemaRef ds:uri="http://schemas.microsoft.com/office/infopath/2007/PartnerControls"/>
   </ds:schemaRefs>
 </ds:datastoreItem>

</xml_diff>